<commit_message>
Html y css proyecto blackjack
</commit_message>
<xml_diff>
--- a/Apuntes.docx
+++ b/Apuntes.docx
@@ -150,13 +150,19 @@
     <w:p/>
     <w:p/>
     <w:p>
+      <w:r>
+        <w:t>Todos los primitivos se pasan por valor, y todos los objetos por refencia.</w:t>
+      </w:r>
+    </w:p>
+    <w:p/>
+    <w:p>
       <w:pPr>
         <w:rPr>
           <w:u w:val="single"/>
         </w:rPr>
       </w:pPr>
       <w:r>
-        <w:t>Todos los primitivos se pasan por valor, y todos los objetos por refencia.</w:t>
+        <w:t>En los proyectos en la carpeta assests suele ser para recursos estáticos que no van a ser eliminados.</w:t>
       </w:r>
     </w:p>
     <w:sectPr>

</xml_diff>